<commit_message>
layout do site de momentos e história pronto.
</commit_message>
<xml_diff>
--- a/Projeto_Individual_BMTH.docx
+++ b/Projeto_Individual_BMTH.docx
@@ -7,15 +7,7 @@
         <w:pStyle w:val="Ttulo1"/>
       </w:pPr>
       <w:r>
-        <w:t xml:space="preserve">Projeto Individual – </w:t>
-      </w:r>
-      <w:proofErr w:type="spellStart"/>
-      <w:r>
-        <w:t>Bring</w:t>
-      </w:r>
-      <w:proofErr w:type="spellEnd"/>
-      <w:r>
-        <w:t xml:space="preserve"> Me The Horizon</w:t>
+        <w:t>Projeto Individual – Bring Me The Horizon</w:t>
       </w:r>
     </w:p>
     <w:p/>
@@ -199,7 +191,7 @@
         <w:t xml:space="preserve"> </w:t>
       </w:r>
       <w:r>
-        <w:t>passava por momentos de mudança, estava crescendo o movimento emo, punk e alternativo, mas o Hip-Hop estava cada vez mais tomando espaço nas ruas.</w:t>
+        <w:t>passava por momentos de mudança, estava crescendo o movimento emo, punk e alternativo.</w:t>
       </w:r>
       <w:r>
         <w:t xml:space="preserve"> </w:t>
@@ -225,13 +217,8 @@
       <w:r>
         <w:t xml:space="preserve"> </w:t>
       </w:r>
-      <w:proofErr w:type="spellStart"/>
-      <w:r>
-        <w:t>Bring</w:t>
-      </w:r>
-      <w:proofErr w:type="spellEnd"/>
-      <w:r>
-        <w:t xml:space="preserve"> Me The Horizon,</w:t>
+      <w:r>
+        <w:t>Bring Me The Horizon,</w:t>
       </w:r>
       <w:r>
         <w:t xml:space="preserve"> </w:t>
@@ -419,10 +406,13 @@
         <w:t xml:space="preserve"> For, com apenas quatro faixas</w:t>
       </w:r>
       <w:r>
-        <w:t xml:space="preserve">, mas foi o suficiente para conseguir </w:t>
-      </w:r>
-      <w:r>
-        <w:t xml:space="preserve">seus primeiros seguidores fãs do gênero, e em 2005 assinou um contrato com </w:t>
+        <w:t>, mas foi o suficiente para conseguir</w:t>
+      </w:r>
+      <w:r>
+        <w:t xml:space="preserve"> chamar uma certa atenção de novos</w:t>
+      </w:r>
+      <w:r>
+        <w:t xml:space="preserve"> seguidores fãs do gênero, e em 2005 assinou um contrato com </w:t>
       </w:r>
       <w:r>
         <w:t xml:space="preserve">a gravadora independente </w:t>
@@ -439,18 +429,598 @@
         <w:t xml:space="preserve">, e </w:t>
       </w:r>
       <w:r>
-        <w:t>com os anos a banda criou álbuns cada vez mais harmônicos</w:t>
+        <w:t xml:space="preserve">com </w:t>
+      </w:r>
+      <w:r>
+        <w:t>o decorrer d</w:t>
+      </w:r>
+      <w:r>
+        <w:t>os anos a banda</w:t>
+      </w:r>
+      <w:r>
+        <w:t xml:space="preserve"> foi </w:t>
+      </w:r>
+      <w:r>
+        <w:t>criando</w:t>
+      </w:r>
+      <w:r>
+        <w:t xml:space="preserve"> ritmos e experimentando sons diferentes</w:t>
       </w:r>
       <w:r>
         <w:t>.</w:t>
+      </w:r>
+      <w:r>
+        <w:t xml:space="preserve"> A cada álbum, se distanciava do gênero em que começou, e aproximava de letras cada vez mais criativas e </w:t>
+      </w:r>
+      <w:r>
+        <w:t>sentimentais.</w:t>
       </w:r>
     </w:p>
     <w:p>
       <w:r>
-        <w:t>Com o decorrer do tempo, a</w:t>
-      </w:r>
-      <w:r>
-        <w:t xml:space="preserve"> importância da</w:t>
+        <w:t xml:space="preserve">A banda foi criando mais notoriedade em 2008 quando criou o álbum </w:t>
+      </w:r>
+      <w:r>
+        <w:rPr>
+          <w:i/>
+          <w:iCs/>
+        </w:rPr>
+        <w:t xml:space="preserve">Suicide </w:t>
+      </w:r>
+      <w:proofErr w:type="spellStart"/>
+      <w:r>
+        <w:rPr>
+          <w:i/>
+          <w:iCs/>
+        </w:rPr>
+        <w:t>Season</w:t>
+      </w:r>
+      <w:proofErr w:type="spellEnd"/>
+      <w:r>
+        <w:t>, que ganhou popularidade pela agressividade do som,</w:t>
+      </w:r>
+      <w:r>
+        <w:t xml:space="preserve"> pela faixa </w:t>
+      </w:r>
+      <w:r>
+        <w:rPr>
+          <w:i/>
+          <w:iCs/>
+        </w:rPr>
+        <w:t xml:space="preserve">Chelsea </w:t>
+      </w:r>
+      <w:proofErr w:type="spellStart"/>
+      <w:r>
+        <w:rPr>
+          <w:i/>
+          <w:iCs/>
+        </w:rPr>
+        <w:t>Smile</w:t>
+      </w:r>
+      <w:proofErr w:type="spellEnd"/>
+      <w:r>
+        <w:t>, que foi muito falada,</w:t>
+      </w:r>
+      <w:r>
+        <w:t xml:space="preserve"> e o slogan que usaram para promover o álbum, “</w:t>
+      </w:r>
+      <w:r>
+        <w:rPr>
+          <w:i/>
+          <w:iCs/>
+        </w:rPr>
+        <w:t>setembro é temporada de suicídio</w:t>
+      </w:r>
+      <w:r>
+        <w:t>”.</w:t>
+      </w:r>
+    </w:p>
+    <w:p>
+      <w:r>
+        <w:t xml:space="preserve">Logo mais a banda criou em 2010 o álbum </w:t>
+      </w:r>
+      <w:proofErr w:type="spellStart"/>
+      <w:r>
+        <w:rPr>
+          <w:i/>
+          <w:iCs/>
+        </w:rPr>
+        <w:t>There</w:t>
+      </w:r>
+      <w:proofErr w:type="spellEnd"/>
+      <w:r>
+        <w:rPr>
+          <w:i/>
+          <w:iCs/>
+        </w:rPr>
+        <w:t xml:space="preserve"> Is A Hell </w:t>
+      </w:r>
+      <w:proofErr w:type="spellStart"/>
+      <w:r>
+        <w:rPr>
+          <w:i/>
+          <w:iCs/>
+        </w:rPr>
+        <w:t>Believe</w:t>
+      </w:r>
+      <w:proofErr w:type="spellEnd"/>
+      <w:r>
+        <w:rPr>
+          <w:i/>
+          <w:iCs/>
+        </w:rPr>
+        <w:t xml:space="preserve"> Me </w:t>
+      </w:r>
+      <w:proofErr w:type="spellStart"/>
+      <w:r>
+        <w:rPr>
+          <w:i/>
+          <w:iCs/>
+        </w:rPr>
+        <w:t>I’ve</w:t>
+      </w:r>
+      <w:proofErr w:type="spellEnd"/>
+      <w:r>
+        <w:rPr>
+          <w:i/>
+          <w:iCs/>
+        </w:rPr>
+        <w:t xml:space="preserve"> </w:t>
+      </w:r>
+      <w:proofErr w:type="spellStart"/>
+      <w:r>
+        <w:rPr>
+          <w:i/>
+          <w:iCs/>
+        </w:rPr>
+        <w:t>Seen</w:t>
+      </w:r>
+      <w:proofErr w:type="spellEnd"/>
+      <w:r>
+        <w:rPr>
+          <w:i/>
+          <w:iCs/>
+        </w:rPr>
+        <w:t xml:space="preserve"> It, </w:t>
+      </w:r>
+      <w:proofErr w:type="spellStart"/>
+      <w:r>
+        <w:rPr>
+          <w:i/>
+          <w:iCs/>
+        </w:rPr>
+        <w:t>There’s</w:t>
+      </w:r>
+      <w:proofErr w:type="spellEnd"/>
+      <w:r>
+        <w:rPr>
+          <w:i/>
+          <w:iCs/>
+        </w:rPr>
+        <w:t xml:space="preserve"> A </w:t>
+      </w:r>
+      <w:proofErr w:type="spellStart"/>
+      <w:r>
+        <w:rPr>
+          <w:i/>
+          <w:iCs/>
+        </w:rPr>
+        <w:t>Heaven</w:t>
+      </w:r>
+      <w:proofErr w:type="spellEnd"/>
+      <w:r>
+        <w:rPr>
+          <w:i/>
+          <w:iCs/>
+        </w:rPr>
+        <w:t xml:space="preserve"> </w:t>
+      </w:r>
+      <w:proofErr w:type="spellStart"/>
+      <w:r>
+        <w:rPr>
+          <w:i/>
+          <w:iCs/>
+        </w:rPr>
+        <w:t>Let’s</w:t>
+      </w:r>
+      <w:proofErr w:type="spellEnd"/>
+      <w:r>
+        <w:rPr>
+          <w:i/>
+          <w:iCs/>
+        </w:rPr>
+        <w:t xml:space="preserve"> </w:t>
+      </w:r>
+      <w:proofErr w:type="spellStart"/>
+      <w:r>
+        <w:rPr>
+          <w:i/>
+          <w:iCs/>
+        </w:rPr>
+        <w:t>Keep</w:t>
+      </w:r>
+      <w:proofErr w:type="spellEnd"/>
+      <w:r>
+        <w:rPr>
+          <w:i/>
+          <w:iCs/>
+        </w:rPr>
+        <w:t xml:space="preserve"> It A </w:t>
+      </w:r>
+      <w:proofErr w:type="spellStart"/>
+      <w:r>
+        <w:rPr>
+          <w:i/>
+          <w:iCs/>
+        </w:rPr>
+        <w:t>Secret</w:t>
+      </w:r>
+      <w:proofErr w:type="spellEnd"/>
+      <w:r>
+        <w:t xml:space="preserve">, que ainda mantinha o tom agressivo das músicas, mas com letras mais profundas e simbólicas. Em 2013 a banda criou o álbum </w:t>
+      </w:r>
+      <w:proofErr w:type="spellStart"/>
+      <w:r>
+        <w:rPr>
+          <w:i/>
+          <w:iCs/>
+        </w:rPr>
+        <w:t>Sempiternal</w:t>
+      </w:r>
+      <w:proofErr w:type="spellEnd"/>
+      <w:r>
+        <w:t xml:space="preserve">, que hoje é considerado o melhor álbum já criado da banda, foi um divisor de águas, juntando </w:t>
+      </w:r>
+      <w:r>
+        <w:t xml:space="preserve">ritmos pesados e letras extremamente delicadas e cheias de emoções, é o álbum que lançou a faixa </w:t>
+      </w:r>
+      <w:proofErr w:type="spellStart"/>
+      <w:r>
+        <w:rPr>
+          <w:i/>
+          <w:iCs/>
+        </w:rPr>
+        <w:t>Can</w:t>
+      </w:r>
+      <w:proofErr w:type="spellEnd"/>
+      <w:r>
+        <w:rPr>
+          <w:i/>
+          <w:iCs/>
+        </w:rPr>
+        <w:t xml:space="preserve"> </w:t>
+      </w:r>
+      <w:proofErr w:type="spellStart"/>
+      <w:r>
+        <w:rPr>
+          <w:i/>
+          <w:iCs/>
+        </w:rPr>
+        <w:t>You</w:t>
+      </w:r>
+      <w:proofErr w:type="spellEnd"/>
+      <w:r>
+        <w:rPr>
+          <w:i/>
+          <w:iCs/>
+        </w:rPr>
+        <w:t xml:space="preserve"> Feel </w:t>
+      </w:r>
+      <w:proofErr w:type="spellStart"/>
+      <w:r>
+        <w:rPr>
+          <w:i/>
+          <w:iCs/>
+        </w:rPr>
+        <w:t>My</w:t>
+      </w:r>
+      <w:proofErr w:type="spellEnd"/>
+      <w:r>
+        <w:rPr>
+          <w:i/>
+          <w:iCs/>
+        </w:rPr>
+        <w:t xml:space="preserve"> Heart</w:t>
+      </w:r>
+      <w:r>
+        <w:t xml:space="preserve">, uma das músicas mais populares da banda por conta da beleza do som e pelos memes na internet com a música. Em 2015, Bring Me The Horizon lançou </w:t>
+      </w:r>
+      <w:proofErr w:type="spellStart"/>
+      <w:r>
+        <w:rPr>
+          <w:i/>
+          <w:iCs/>
+        </w:rPr>
+        <w:t>That’s</w:t>
+      </w:r>
+      <w:proofErr w:type="spellEnd"/>
+      <w:r>
+        <w:rPr>
+          <w:i/>
+          <w:iCs/>
+        </w:rPr>
+        <w:t xml:space="preserve"> The Spirit</w:t>
+      </w:r>
+      <w:r>
+        <w:t xml:space="preserve">, um dos álbuns mais populares da banda, que contém as faixas </w:t>
+      </w:r>
+      <w:proofErr w:type="spellStart"/>
+      <w:r>
+        <w:rPr>
+          <w:i/>
+          <w:iCs/>
+        </w:rPr>
+        <w:t>Throne</w:t>
+      </w:r>
+      <w:proofErr w:type="spellEnd"/>
+      <w:r>
+        <w:t xml:space="preserve">, </w:t>
+      </w:r>
+      <w:proofErr w:type="spellStart"/>
+      <w:r>
+        <w:rPr>
+          <w:i/>
+          <w:iCs/>
+        </w:rPr>
+        <w:t>Drown</w:t>
+      </w:r>
+      <w:proofErr w:type="spellEnd"/>
+      <w:r>
+        <w:t xml:space="preserve">, </w:t>
+      </w:r>
+      <w:r>
+        <w:rPr>
+          <w:i/>
+          <w:iCs/>
+        </w:rPr>
+        <w:t xml:space="preserve">Oh </w:t>
+      </w:r>
+      <w:proofErr w:type="gramStart"/>
+      <w:r>
+        <w:rPr>
+          <w:i/>
+          <w:iCs/>
+        </w:rPr>
+        <w:t>no</w:t>
+      </w:r>
+      <w:r>
+        <w:t xml:space="preserve">, </w:t>
+      </w:r>
+      <w:proofErr w:type="spellStart"/>
+      <w:r>
+        <w:rPr>
+          <w:i/>
+          <w:iCs/>
+        </w:rPr>
+        <w:t>True</w:t>
+      </w:r>
+      <w:proofErr w:type="spellEnd"/>
+      <w:proofErr w:type="gramEnd"/>
+      <w:r>
+        <w:rPr>
+          <w:i/>
+          <w:iCs/>
+        </w:rPr>
+        <w:t xml:space="preserve"> Friends</w:t>
+      </w:r>
+      <w:r>
+        <w:t xml:space="preserve">, </w:t>
+      </w:r>
+      <w:r>
+        <w:rPr>
+          <w:i/>
+          <w:iCs/>
+        </w:rPr>
+        <w:t xml:space="preserve">Follow </w:t>
+      </w:r>
+      <w:proofErr w:type="spellStart"/>
+      <w:r>
+        <w:rPr>
+          <w:i/>
+          <w:iCs/>
+        </w:rPr>
+        <w:t>You</w:t>
+      </w:r>
+      <w:proofErr w:type="spellEnd"/>
+      <w:r>
+        <w:t xml:space="preserve"> entre outras. O álbum dessa vez usou elementos de rock alternativo, eletrônica, pop</w:t>
+      </w:r>
+      <w:r>
+        <w:t xml:space="preserve"> rock. Em 2019 a banda mudou totalmente o tom, partindo para uma imagem mais pop, mas mantendo o rock como gênero principal, criaram o álbum </w:t>
+      </w:r>
+      <w:r>
+        <w:rPr>
+          <w:i/>
+          <w:iCs/>
+        </w:rPr>
+        <w:t>Amo</w:t>
+      </w:r>
+      <w:r>
+        <w:t xml:space="preserve">, que inclusive contém letras da música </w:t>
+      </w:r>
+      <w:proofErr w:type="spellStart"/>
+      <w:r>
+        <w:rPr>
+          <w:i/>
+          <w:iCs/>
+        </w:rPr>
+        <w:t>Mother</w:t>
+      </w:r>
+      <w:proofErr w:type="spellEnd"/>
+      <w:r>
+        <w:rPr>
+          <w:i/>
+          <w:iCs/>
+        </w:rPr>
+        <w:t xml:space="preserve"> </w:t>
+      </w:r>
+      <w:proofErr w:type="spellStart"/>
+      <w:r>
+        <w:rPr>
+          <w:i/>
+          <w:iCs/>
+        </w:rPr>
+        <w:t>Tongue</w:t>
+      </w:r>
+      <w:proofErr w:type="spellEnd"/>
+      <w:r>
+        <w:t xml:space="preserve"> cantadas em português do Brasil, como homenagem à esposa brasileira do vocalista, </w:t>
+      </w:r>
+      <w:proofErr w:type="spellStart"/>
+      <w:r>
+        <w:t>Alissa</w:t>
+      </w:r>
+      <w:proofErr w:type="spellEnd"/>
+      <w:r>
+        <w:t xml:space="preserve"> </w:t>
+      </w:r>
+      <w:proofErr w:type="spellStart"/>
+      <w:r>
+        <w:t>Salls</w:t>
+      </w:r>
+      <w:proofErr w:type="spellEnd"/>
+      <w:r>
+        <w:t>, isso foi um presente também a todos os brasileiros, que ama a banda. O vocalista também tem muita afinidade com o Brasil, a ponto de ter criado até um CPF e comprado uma casa em Taubaté.</w:t>
+      </w:r>
+    </w:p>
+    <w:p>
+      <w:pPr>
+        <w:rPr>
+          <w:u w:val="single"/>
+        </w:rPr>
+      </w:pPr>
+      <w:r>
+        <w:t xml:space="preserve">Desde o lançamento de </w:t>
+      </w:r>
+      <w:r>
+        <w:rPr>
+          <w:i/>
+          <w:iCs/>
+        </w:rPr>
+        <w:t>Amo</w:t>
+      </w:r>
+      <w:r>
+        <w:t xml:space="preserve">, a banda continuou a explorar sons mais diferentes e experimentais, </w:t>
+      </w:r>
+      <w:proofErr w:type="gramStart"/>
+      <w:r>
+        <w:t>e também</w:t>
+      </w:r>
+      <w:proofErr w:type="gramEnd"/>
+      <w:r>
+        <w:t xml:space="preserve"> as participações nas suas músicas e participações que a banda fez em outras bandas e colaborações, como em </w:t>
+      </w:r>
+      <w:proofErr w:type="spellStart"/>
+      <w:r>
+        <w:rPr>
+          <w:i/>
+          <w:iCs/>
+        </w:rPr>
+        <w:t>Bad</w:t>
+      </w:r>
+      <w:proofErr w:type="spellEnd"/>
+      <w:r>
+        <w:rPr>
+          <w:i/>
+          <w:iCs/>
+        </w:rPr>
+        <w:t xml:space="preserve"> </w:t>
+      </w:r>
+      <w:proofErr w:type="spellStart"/>
+      <w:r>
+        <w:rPr>
+          <w:i/>
+          <w:iCs/>
+        </w:rPr>
+        <w:t>Habits</w:t>
+      </w:r>
+      <w:proofErr w:type="spellEnd"/>
+      <w:r>
+        <w:t xml:space="preserve"> de Ed </w:t>
+      </w:r>
+      <w:proofErr w:type="spellStart"/>
+      <w:r>
+        <w:t>Sheeran</w:t>
+      </w:r>
+      <w:proofErr w:type="spellEnd"/>
+      <w:r>
+        <w:t xml:space="preserve">, em 2021 a banda fez uma parceria em um evento para cantarem a música ao vivo, a recepção foi tão boa que logo depois, fizeram uma colaboração em estúdio para lançarem a música nos streamings. Outro exemplo é na música </w:t>
+      </w:r>
+      <w:proofErr w:type="spellStart"/>
+      <w:r>
+        <w:rPr>
+          <w:i/>
+          <w:iCs/>
+        </w:rPr>
+        <w:t>AmEN</w:t>
+      </w:r>
+      <w:proofErr w:type="spellEnd"/>
+      <w:r>
+        <w:rPr>
+          <w:i/>
+          <w:iCs/>
+        </w:rPr>
+        <w:t>!</w:t>
+      </w:r>
+      <w:r>
+        <w:rPr>
+          <w:i/>
+          <w:iCs/>
+        </w:rPr>
+        <w:t xml:space="preserve"> d</w:t>
+      </w:r>
+      <w:r>
+        <w:t>e 2023</w:t>
+      </w:r>
+      <w:r>
+        <w:t xml:space="preserve">, </w:t>
+      </w:r>
+      <w:proofErr w:type="gramStart"/>
+      <w:r>
+        <w:t>Em</w:t>
+      </w:r>
+      <w:proofErr w:type="gramEnd"/>
+      <w:r>
+        <w:t xml:space="preserve"> que a banda fez colaboração com o rapper </w:t>
+      </w:r>
+      <w:proofErr w:type="spellStart"/>
+      <w:r>
+        <w:t>Lil</w:t>
+      </w:r>
+      <w:proofErr w:type="spellEnd"/>
+      <w:r>
+        <w:t xml:space="preserve"> </w:t>
+      </w:r>
+      <w:proofErr w:type="spellStart"/>
+      <w:r>
+        <w:t>Uzi</w:t>
+      </w:r>
+      <w:proofErr w:type="spellEnd"/>
+      <w:r>
+        <w:t xml:space="preserve"> Vert, Daryl Palumbo e </w:t>
+      </w:r>
+      <w:proofErr w:type="spellStart"/>
+      <w:r>
+        <w:t>Glassjaw</w:t>
+      </w:r>
+      <w:proofErr w:type="spellEnd"/>
+      <w:r>
+        <w:t>.</w:t>
+      </w:r>
+    </w:p>
+    <w:p>
+      <w:r>
+        <w:lastRenderedPageBreak/>
+        <w:t xml:space="preserve">A </w:t>
+      </w:r>
+      <w:r>
+        <w:t>importância</w:t>
+      </w:r>
+      <w:r>
+        <w:t xml:space="preserve"> e influência</w:t>
+      </w:r>
+      <w:r>
+        <w:t xml:space="preserve"> da</w:t>
       </w:r>
       <w:r>
         <w:t xml:space="preserve"> banda </w:t>
@@ -523,21 +1093,19 @@
         <w:t>. Outr</w:t>
       </w:r>
       <w:r>
-        <w:t xml:space="preserve">a apresentação especial foi quando </w:t>
-      </w:r>
-      <w:proofErr w:type="spellStart"/>
-      <w:r>
-        <w:t>Bring</w:t>
-      </w:r>
-      <w:proofErr w:type="spellEnd"/>
-      <w:r>
-        <w:t xml:space="preserve"> Me The Horizon </w:t>
+        <w:t xml:space="preserve">a apresentação especial foi quando Bring Me The Horizon </w:t>
       </w:r>
       <w:r>
         <w:t xml:space="preserve">apresentou com uma orquestra completa </w:t>
       </w:r>
       <w:r>
-        <w:t>um show em Royal Albert Hall</w:t>
+        <w:t>um show em</w:t>
+      </w:r>
+      <w:r>
+        <w:t xml:space="preserve"> 2016 em</w:t>
+      </w:r>
+      <w:r>
+        <w:t xml:space="preserve"> Royal Albert Hall</w:t>
       </w:r>
       <w:r>
         <w:t>, em Londres,</w:t>
@@ -596,15 +1164,7 @@
         <w:t xml:space="preserve">e analisar </w:t>
       </w:r>
       <w:r>
-        <w:t xml:space="preserve">sobre a carreira da banda </w:t>
-      </w:r>
-      <w:proofErr w:type="spellStart"/>
-      <w:r>
-        <w:t>Bring</w:t>
-      </w:r>
-      <w:proofErr w:type="spellEnd"/>
-      <w:r>
-        <w:t xml:space="preserve"> Me The Horizon, destacando suas principais fases, conquistas, influências e o impacto </w:t>
+        <w:t xml:space="preserve">sobre a carreira da banda Bring Me The Horizon, destacando suas principais fases, conquistas, influências e o impacto </w:t>
       </w:r>
       <w:r>
         <w:t xml:space="preserve">na cena do rock. </w:t>
@@ -637,7 +1197,13 @@
         <w:t xml:space="preserve"> </w:t>
       </w:r>
       <w:r>
-        <w:t>compartilhar os feitos de caridade feitos pela banda.</w:t>
+        <w:t xml:space="preserve">compartilhar </w:t>
+      </w:r>
+      <w:r>
+        <w:t xml:space="preserve">as conquistas e </w:t>
+      </w:r>
+      <w:r>
+        <w:t>feitos de caridade feitos pela banda.</w:t>
       </w:r>
     </w:p>
     <w:p/>
@@ -672,15 +1238,7 @@
         <w:t>impacto</w:t>
       </w:r>
       <w:r>
-        <w:t xml:space="preserve"> da banda </w:t>
-      </w:r>
-      <w:proofErr w:type="spellStart"/>
-      <w:r>
-        <w:t>Bring</w:t>
-      </w:r>
-      <w:proofErr w:type="spellEnd"/>
-      <w:r>
-        <w:t xml:space="preserve"> Me The Horizon na música contemporânea</w:t>
+        <w:t xml:space="preserve"> da banda Bring Me The Horizon na música contemporânea</w:t>
       </w:r>
       <w:r>
         <w:t xml:space="preserve">. A banda conquistou </w:t>
@@ -712,7 +1270,6 @@
           <w:b/>
           <w:bCs/>
         </w:rPr>
-        <w:lastRenderedPageBreak/>
         <w:t>pensamento</w:t>
       </w:r>
       <w:r>
@@ -756,10 +1313,13 @@
         <w:t xml:space="preserve">, além disso, </w:t>
       </w:r>
       <w:r>
-        <w:t xml:space="preserve">a banda </w:t>
-      </w:r>
-      <w:r>
-        <w:t xml:space="preserve">ajuda </w:t>
+        <w:t>a banda</w:t>
+      </w:r>
+      <w:r>
+        <w:t xml:space="preserve"> já participou de eventos parceiros de</w:t>
+      </w:r>
+      <w:r>
+        <w:t xml:space="preserve"> </w:t>
       </w:r>
       <w:r>
         <w:t>ONGs que</w:t>
@@ -884,16 +1444,7 @@
         <w:t xml:space="preserve">- Contendo informações </w:t>
       </w:r>
       <w:r>
-        <w:t>sobre a banda</w:t>
-      </w:r>
-      <w:r>
-        <w:t>, shows importantes</w:t>
-      </w:r>
-      <w:r>
-        <w:t xml:space="preserve"> e beneficentes</w:t>
-      </w:r>
-      <w:r>
-        <w:t>, links para outras páginas</w:t>
+        <w:t>sobre a banda, links para outras páginas</w:t>
       </w:r>
       <w:r>
         <w:t>.</w:t>
@@ -915,6 +1466,7 @@
     </w:p>
     <w:p>
       <w:pPr>
+        <w:ind w:firstLine="708"/>
         <w:rPr>
           <w:rFonts w:eastAsia="Calibri"/>
         </w:rPr>
@@ -949,11 +1501,18 @@
         <w:rPr>
           <w:rFonts w:eastAsia="Calibri"/>
         </w:rPr>
-        <w:t xml:space="preserve"> - Página sobre shows</w:t>
+        <w:t xml:space="preserve"> - Página sobre </w:t>
+      </w:r>
+      <w:r>
+        <w:rPr>
+          <w:rFonts w:eastAsia="Calibri"/>
+        </w:rPr>
+        <w:t>a banda</w:t>
       </w:r>
     </w:p>
     <w:p>
       <w:pPr>
+        <w:ind w:firstLine="708"/>
         <w:rPr>
           <w:rFonts w:eastAsia="Calibri"/>
         </w:rPr>
@@ -962,7 +1521,13 @@
         <w:rPr>
           <w:rFonts w:eastAsia="Calibri"/>
         </w:rPr>
-        <w:t>- Conter shows que serão feitos pela banda</w:t>
+        <w:t>- Conter shows</w:t>
+      </w:r>
+      <w:r>
+        <w:rPr>
+          <w:rFonts w:eastAsia="Calibri"/>
+        </w:rPr>
+        <w:t xml:space="preserve"> da banda</w:t>
       </w:r>
       <w:r>
         <w:rPr>
@@ -973,6 +1538,7 @@
     </w:p>
     <w:p>
       <w:pPr>
+        <w:ind w:firstLine="708"/>
         <w:rPr>
           <w:rFonts w:eastAsia="Calibri"/>
         </w:rPr>
@@ -981,68 +1547,19 @@
         <w:rPr>
           <w:rFonts w:eastAsia="Calibri"/>
         </w:rPr>
-        <w:t>- Interação do usuário com comentários ou reações simples.</w:t>
-      </w:r>
-    </w:p>
-    <w:p>
-      <w:pPr>
+        <w:t>-</w:t>
+      </w:r>
+      <w:r>
         <w:rPr>
           <w:rFonts w:eastAsia="Calibri"/>
         </w:rPr>
-      </w:pPr>
-    </w:p>
-    <w:p>
-      <w:pPr>
+        <w:t xml:space="preserve"> História da banda</w:t>
+      </w:r>
+      <w:r>
         <w:rPr>
           <w:rFonts w:eastAsia="Calibri"/>
         </w:rPr>
-      </w:pPr>
-      <w:r>
-        <w:rPr>
-          <w:rFonts w:eastAsia="Calibri"/>
-        </w:rPr>
-        <w:t xml:space="preserve"> - Página de notícias</w:t>
-      </w:r>
-    </w:p>
-    <w:p>
-      <w:pPr>
-        <w:rPr>
-          <w:rFonts w:eastAsia="Calibri"/>
-        </w:rPr>
-      </w:pPr>
-      <w:r>
-        <w:rPr>
-          <w:rFonts w:eastAsia="Calibri"/>
-        </w:rPr>
-        <w:t>- Página de notícias sobre a banda</w:t>
-      </w:r>
-      <w:r>
-        <w:rPr>
-          <w:rFonts w:eastAsia="Calibri"/>
-        </w:rPr>
         <w:t>.</w:t>
-      </w:r>
-    </w:p>
-    <w:p>
-      <w:pPr>
-        <w:rPr>
-          <w:rFonts w:eastAsia="Calibri"/>
-        </w:rPr>
-      </w:pPr>
-      <w:r>
-        <w:rPr>
-          <w:rFonts w:eastAsia="Calibri"/>
-        </w:rPr>
-        <w:t>- Interação do usuário com comentários ou reações simples</w:t>
-      </w:r>
-      <w:r>
-        <w:rPr>
-          <w:rFonts w:eastAsia="Calibri"/>
-        </w:rPr>
-        <w:t>.</w:t>
-      </w:r>
-      <w:r>
-        <w:tab/>
       </w:r>
     </w:p>
     <w:p/>
@@ -1057,7 +1574,13 @@
         <w:t>- Contendo informações do usuário</w:t>
       </w:r>
       <w:r>
-        <w:t xml:space="preserve"> (e-mail, nome, gostos, biografia)</w:t>
+        <w:t xml:space="preserve"> (e-mail, nome, gostos</w:t>
+      </w:r>
+      <w:r>
+        <w:t xml:space="preserve"> e dados dos jogos</w:t>
+      </w:r>
+      <w:r>
+        <w:t>)</w:t>
       </w:r>
       <w:r>
         <w:t>.</w:t>
@@ -1071,29 +1594,48 @@
     </w:p>
     <w:p>
       <w:r>
-        <w:t xml:space="preserve">- </w:t>
-      </w:r>
-      <w:r>
-        <w:t>Feed</w:t>
-      </w:r>
-      <w:r>
-        <w:t xml:space="preserve"> de interações no site.</w:t>
-      </w:r>
-    </w:p>
-    <w:p>
-      <w:r>
-        <w:t>- Acesso a outros perfis de usuários.</w:t>
+        <w:tab/>
+        <w:t>- Acesso aos jogos e dashboard do site.</w:t>
       </w:r>
     </w:p>
     <w:p/>
     <w:p>
       <w:r>
-        <w:t xml:space="preserve"> - Página de jogos sobre rock e a banda</w:t>
+        <w:lastRenderedPageBreak/>
+        <w:t xml:space="preserve">- </w:t>
+      </w:r>
+      <w:r>
+        <w:t>Qui</w:t>
+      </w:r>
+      <w:r>
+        <w:t>z</w:t>
+      </w:r>
+      <w:r>
+        <w:t xml:space="preserve"> sobre BMTH</w:t>
       </w:r>
     </w:p>
     <w:p>
       <w:r>
-        <w:t>- Conter todos os jogos feitos</w:t>
+        <w:tab/>
+        <w:t xml:space="preserve">- 10 questões sobre a carreira, </w:t>
+      </w:r>
+      <w:r>
+        <w:t xml:space="preserve">discografia, </w:t>
+      </w:r>
+      <w:r>
+        <w:t>membros</w:t>
+      </w:r>
+      <w:r>
+        <w:t xml:space="preserve"> e premiações sobre Bring Me The Horizon.</w:t>
+      </w:r>
+    </w:p>
+    <w:p>
+      <w:r>
+        <w:tab/>
+        <w:t>-</w:t>
+      </w:r>
+      <w:r>
+        <w:t xml:space="preserve"> Pontuação e cronometro, que ficam registrados no final da tentativa</w:t>
       </w:r>
       <w:r>
         <w:t>.</w:t>
@@ -1102,87 +1644,42 @@
     <w:p/>
     <w:p>
       <w:r>
-        <w:t xml:space="preserve">- </w:t>
-      </w:r>
-      <w:r>
-        <w:t>Qui</w:t>
-      </w:r>
-      <w:r>
-        <w:t>z</w:t>
-      </w:r>
-      <w:r>
-        <w:t xml:space="preserve"> sobre BMTH</w:t>
+        <w:t xml:space="preserve">- Jogo Clicker relacionado </w:t>
+      </w:r>
+      <w:r>
+        <w:t>ao rock</w:t>
       </w:r>
     </w:p>
     <w:p>
       <w:r>
         <w:tab/>
-        <w:t xml:space="preserve">- Mínimo 10 questões sobre a carreira, </w:t>
-      </w:r>
-      <w:r>
-        <w:t xml:space="preserve">discografia, </w:t>
-      </w:r>
-      <w:r>
-        <w:t>membros</w:t>
-      </w:r>
-      <w:r>
-        <w:t xml:space="preserve"> e premiações sobre </w:t>
-      </w:r>
-      <w:proofErr w:type="spellStart"/>
-      <w:r>
-        <w:t>Bring</w:t>
-      </w:r>
-      <w:proofErr w:type="spellEnd"/>
-      <w:r>
-        <w:t xml:space="preserve"> Me The Horizon.</w:t>
+        <w:t>- Conter progresso com base de pontos</w:t>
+      </w:r>
+      <w:r>
+        <w:t>.</w:t>
       </w:r>
     </w:p>
     <w:p>
       <w:r>
         <w:tab/>
-        <w:t>- Sistema de pontuação</w:t>
-      </w:r>
-      <w:r>
-        <w:t xml:space="preserve"> e conquistas.</w:t>
-      </w:r>
-    </w:p>
-    <w:p/>
-    <w:p>
-      <w:r>
-        <w:t xml:space="preserve">- Jogo Clicker relacionado </w:t>
-      </w:r>
-      <w:r>
-        <w:t>à gêneros de músicas</w:t>
+        <w:t xml:space="preserve">- Upgrades para aumentar </w:t>
+      </w:r>
+      <w:r>
+        <w:t>a pontuação</w:t>
+      </w:r>
+      <w:r>
+        <w:t>.</w:t>
       </w:r>
     </w:p>
     <w:p>
       <w:r>
         <w:tab/>
-        <w:t>- Conter progresso com base de pontos</w:t>
+      </w:r>
+      <w:r>
+        <w:t>- Dados de pontos e compras de melhorias do jogo que ficam no perfil do usuário</w:t>
       </w:r>
       <w:r>
         <w:t>.</w:t>
-      </w:r>
-    </w:p>
-    <w:p>
-      <w:r>
-        <w:tab/>
-        <w:t xml:space="preserve">- Upgrades para aumentar </w:t>
-      </w:r>
-      <w:r>
-        <w:t>a pontuação</w:t>
-      </w:r>
-      <w:r>
-        <w:t>.</w:t>
-      </w:r>
-    </w:p>
-    <w:p>
-      <w:r>
-        <w:tab/>
-        <w:t>- Conquistas</w:t>
-      </w:r>
-      <w:r>
-        <w:t xml:space="preserve"> que ficam no perfil do usuário.</w:t>
       </w:r>
     </w:p>
     <w:p/>
@@ -1206,7 +1703,6 @@
     </w:p>
     <w:p>
       <w:r>
-        <w:lastRenderedPageBreak/>
         <w:t>- O usuário precisa</w:t>
       </w:r>
       <w:r>
@@ -4210,6 +4706,27 @@
 </file>
 
 <file path=customXml/item1.xml><?xml version="1.0" encoding="utf-8"?>
+<b:Sources xmlns:b="http://schemas.openxmlformats.org/officeDocument/2006/bibliography" xmlns="http://schemas.openxmlformats.org/officeDocument/2006/bibliography" SelectedStyle="\APASixthEditionOfficeOnline.xsl" StyleName="APA" Version="6"/>
+</file>
+
+<file path=customXml/item2.xml><?xml version="1.0" encoding="utf-8"?>
+<?mso-contentType ?>
+<FormTemplates xmlns="http://schemas.microsoft.com/sharepoint/v3/contenttype/forms">
+  <Display>DocumentLibraryForm</Display>
+  <Edit>DocumentLibraryForm</Edit>
+  <New>DocumentLibraryForm</New>
+</FormTemplates>
+</file>
+
+<file path=customXml/item3.xml><?xml version="1.0" encoding="utf-8"?>
+<p:properties xmlns:p="http://schemas.microsoft.com/office/2006/metadata/properties" xmlns:xsi="http://www.w3.org/2001/XMLSchema-instance" xmlns:pc="http://schemas.microsoft.com/office/infopath/2007/PartnerControls">
+  <documentManagement>
+    <_activity xmlns="3e7a52f9-5c66-44a9-86f3-38766607b952" xsi:nil="true"/>
+  </documentManagement>
+</p:properties>
+</file>
+
+<file path=customXml/item4.xml><?xml version="1.0" encoding="utf-8"?>
 <ct:contentTypeSchema xmlns:ct="http://schemas.microsoft.com/office/2006/metadata/contentType" xmlns:ma="http://schemas.microsoft.com/office/2006/metadata/properties/metaAttributes" ct:_="" ma:_="" ma:contentTypeName="Document" ma:contentTypeID="0x010100678EE90E01C1554D81095FA0DFA567B7" ma:contentTypeVersion="8" ma:contentTypeDescription="Create a new document." ma:contentTypeScope="" ma:versionID="d8fe62add79bacf395812da1c2b43601">
   <xsd:schema xmlns:xsd="http://www.w3.org/2001/XMLSchema" xmlns:xs="http://www.w3.org/2001/XMLSchema" xmlns:p="http://schemas.microsoft.com/office/2006/metadata/properties" xmlns:ns3="3e7a52f9-5c66-44a9-86f3-38766607b952" xmlns:ns4="bba0be46-aa14-4462-94e7-e7f5e4df92a1" targetNamespace="http://schemas.microsoft.com/office/2006/metadata/properties" ma:root="true" ma:fieldsID="d82385ace8bcd5d7f780bb8b602322ff" ns3:_="" ns4:_="">
     <xsd:import namespace="3e7a52f9-5c66-44a9-86f3-38766607b952"/>
@@ -4398,28 +4915,33 @@
 </ct:contentTypeSchema>
 </file>
 
-<file path=customXml/item2.xml><?xml version="1.0" encoding="utf-8"?>
-<p:properties xmlns:p="http://schemas.microsoft.com/office/2006/metadata/properties" xmlns:xsi="http://www.w3.org/2001/XMLSchema-instance" xmlns:pc="http://schemas.microsoft.com/office/infopath/2007/PartnerControls">
-  <documentManagement>
-    <_activity xmlns="3e7a52f9-5c66-44a9-86f3-38766607b952" xsi:nil="true"/>
-  </documentManagement>
-</p:properties>
+<file path=customXml/itemProps1.xml><?xml version="1.0" encoding="utf-8"?>
+<ds:datastoreItem xmlns:ds="http://schemas.openxmlformats.org/officeDocument/2006/customXml" ds:itemID="{43C36E59-8586-4352-8310-158AD4E65655}">
+  <ds:schemaRefs>
+    <ds:schemaRef ds:uri="http://schemas.openxmlformats.org/officeDocument/2006/bibliography"/>
+  </ds:schemaRefs>
+</ds:datastoreItem>
 </file>
 
-<file path=customXml/item3.xml><?xml version="1.0" encoding="utf-8"?>
-<?mso-contentType ?>
-<FormTemplates xmlns="http://schemas.microsoft.com/sharepoint/v3/contenttype/forms">
-  <Display>DocumentLibraryForm</Display>
-  <Edit>DocumentLibraryForm</Edit>
-  <New>DocumentLibraryForm</New>
-</FormTemplates>
+<file path=customXml/itemProps2.xml><?xml version="1.0" encoding="utf-8"?>
+<ds:datastoreItem xmlns:ds="http://schemas.openxmlformats.org/officeDocument/2006/customXml" ds:itemID="{B52C9AD5-4F18-4494-A12B-C11EA8399E21}">
+  <ds:schemaRefs>
+    <ds:schemaRef ds:uri="http://schemas.microsoft.com/sharepoint/v3/contenttype/forms"/>
+  </ds:schemaRefs>
+</ds:datastoreItem>
 </file>
 
-<file path=customXml/item4.xml><?xml version="1.0" encoding="utf-8"?>
-<b:Sources xmlns:b="http://schemas.openxmlformats.org/officeDocument/2006/bibliography" xmlns="http://schemas.openxmlformats.org/officeDocument/2006/bibliography" SelectedStyle="\APASixthEditionOfficeOnline.xsl" StyleName="APA" Version="6"/>
+<file path=customXml/itemProps3.xml><?xml version="1.0" encoding="utf-8"?>
+<ds:datastoreItem xmlns:ds="http://schemas.openxmlformats.org/officeDocument/2006/customXml" ds:itemID="{79054B02-B215-46AC-9176-544339E93661}">
+  <ds:schemaRefs>
+    <ds:schemaRef ds:uri="http://schemas.microsoft.com/office/2006/metadata/properties"/>
+    <ds:schemaRef ds:uri="http://schemas.microsoft.com/office/infopath/2007/PartnerControls"/>
+    <ds:schemaRef ds:uri="3e7a52f9-5c66-44a9-86f3-38766607b952"/>
+  </ds:schemaRefs>
+</ds:datastoreItem>
 </file>
 
-<file path=customXml/itemProps1.xml><?xml version="1.0" encoding="utf-8"?>
+<file path=customXml/itemProps4.xml><?xml version="1.0" encoding="utf-8"?>
 <ds:datastoreItem xmlns:ds="http://schemas.openxmlformats.org/officeDocument/2006/customXml" ds:itemID="{52A4D55E-6AFC-4B26-9477-6B783965352A}">
   <ds:schemaRefs>
     <ds:schemaRef ds:uri="http://schemas.microsoft.com/office/2006/metadata/contentType"/>
@@ -4436,30 +4958,4 @@
     <ds:schemaRef ds:uri="http://schemas.microsoft.com/internal/obd"/>
   </ds:schemaRefs>
 </ds:datastoreItem>
-</file>
-
-<file path=customXml/itemProps2.xml><?xml version="1.0" encoding="utf-8"?>
-<ds:datastoreItem xmlns:ds="http://schemas.openxmlformats.org/officeDocument/2006/customXml" ds:itemID="{79054B02-B215-46AC-9176-544339E93661}">
-  <ds:schemaRefs>
-    <ds:schemaRef ds:uri="http://schemas.microsoft.com/office/2006/metadata/properties"/>
-    <ds:schemaRef ds:uri="http://schemas.microsoft.com/office/infopath/2007/PartnerControls"/>
-    <ds:schemaRef ds:uri="3e7a52f9-5c66-44a9-86f3-38766607b952"/>
-  </ds:schemaRefs>
-</ds:datastoreItem>
-</file>
-
-<file path=customXml/itemProps3.xml><?xml version="1.0" encoding="utf-8"?>
-<ds:datastoreItem xmlns:ds="http://schemas.openxmlformats.org/officeDocument/2006/customXml" ds:itemID="{B52C9AD5-4F18-4494-A12B-C11EA8399E21}">
-  <ds:schemaRefs>
-    <ds:schemaRef ds:uri="http://schemas.microsoft.com/sharepoint/v3/contenttype/forms"/>
-  </ds:schemaRefs>
-</ds:datastoreItem>
-</file>
-
-<file path=customXml/itemProps4.xml><?xml version="1.0" encoding="utf-8"?>
-<ds:datastoreItem xmlns:ds="http://schemas.openxmlformats.org/officeDocument/2006/customXml" ds:itemID="{43C36E59-8586-4352-8310-158AD4E65655}">
-  <ds:schemaRefs>
-    <ds:schemaRef ds:uri="http://schemas.openxmlformats.org/officeDocument/2006/bibliography"/>
-  </ds:schemaRefs>
-</ds:datastoreItem>
 </file>
</xml_diff>